<commit_message>
Create New UserService for BL
</commit_message>
<xml_diff>
--- a/מסמך אפיון/מסמך עיצוב/מסמך עיצוב BL.docx
+++ b/מסמך אפיון/מסמך עיצוב/מסמך עיצוב BL.docx
@@ -95,7 +95,6 @@
     <w:p>
       <w:pPr>
         <w:rPr>
-          <w:rFonts w:hint="cs"/>
           <w:rtl/>
         </w:rPr>
       </w:pPr>
@@ -122,205 +121,204 @@
     <w:p>
       <w:pPr>
         <w:rPr>
-          <w:rFonts w:hint="cs"/>
           <w:rtl/>
         </w:rPr>
       </w:pPr>
       <w:r>
-        <w:t>SaveUserData</w:t>
-      </w:r>
-      <w:r>
-        <w:rPr>
-          <w:rFonts w:hint="cs"/>
-          <w:rtl/>
-        </w:rPr>
-        <w:t xml:space="preserve"> שמירת מידע על כל המשתמשים שרשומים במערכת - </w:t>
-      </w:r>
-    </w:p>
-    <w:p>
-      <w:pPr>
-        <w:rPr>
-          <w:rFonts w:hint="cs"/>
-          <w:rtl/>
-        </w:rPr>
-      </w:pPr>
-      <w:r>
-        <w:t>VoteUp</w:t>
-      </w:r>
-      <w:r>
-        <w:t>Post</w:t>
-      </w:r>
-      <w:r>
-        <w:rPr>
-          <w:rFonts w:hint="cs"/>
-          <w:rtl/>
-        </w:rPr>
-        <w:t xml:space="preserve"> </w:t>
-      </w:r>
-      <w:r>
-        <w:t xml:space="preserve">– </w:t>
-      </w:r>
-      <w:r>
-        <w:rPr>
-          <w:rFonts w:hint="cs"/>
-          <w:rtl/>
-        </w:rPr>
-        <w:t>העלאת הדירוג של שאלה\תשובה</w:t>
-      </w:r>
-    </w:p>
-    <w:p>
-      <w:r>
-        <w:t>VoteDown</w:t>
-      </w:r>
-      <w:r>
-        <w:t>Post –</w:t>
-      </w:r>
-      <w:r>
-        <w:rPr>
-          <w:rFonts w:hint="cs"/>
-          <w:rtl/>
-        </w:rPr>
-        <w:t xml:space="preserve"> הורדת הדירוג של שאלה\תשובה</w:t>
-      </w:r>
-    </w:p>
-    <w:p>
-      <w:pPr>
-        <w:rPr>
-          <w:rFonts w:hint="cs"/>
-          <w:rtl/>
-        </w:rPr>
-      </w:pPr>
-      <w:r>
-        <w:t>RecommendQuestion</w:t>
-      </w:r>
-      <w:r>
-        <w:rPr>
-          <w:rFonts w:hint="cs"/>
-          <w:rtl/>
-        </w:rPr>
-        <w:t xml:space="preserve"> </w:t>
-      </w:r>
-      <w:r>
-        <w:t>–</w:t>
-      </w:r>
-      <w:r>
-        <w:rPr>
-          <w:rFonts w:hint="cs"/>
-          <w:rtl/>
-        </w:rPr>
-        <w:t xml:space="preserve">סימון שאלה כמומלצת </w:t>
-      </w:r>
-    </w:p>
-    <w:p>
-      <w:r>
-        <w:t>FreeSearch</w:t>
-      </w:r>
-      <w:r>
-        <w:t xml:space="preserve"> – empty search parameter returns last questions posted</w:t>
-      </w:r>
-      <w:r>
-        <w:rPr>
-          <w:rFonts w:hint="cs"/>
-          <w:rtl/>
-        </w:rPr>
-        <w:t xml:space="preserve">חיפוש שאלות עם טקסט חופשי - </w:t>
-      </w:r>
-    </w:p>
-    <w:p>
-      <w:pPr>
-        <w:rPr>
-          <w:rFonts w:hint="cs"/>
-          <w:rtl/>
-        </w:rPr>
-      </w:pPr>
-      <w:r>
-        <w:t xml:space="preserve">TagsSearch – </w:t>
-      </w:r>
-      <w:r>
-        <w:rPr>
-          <w:rFonts w:hint="cs"/>
-          <w:rtl/>
-        </w:rPr>
-        <w:t>חיפוש לפי תגיות??</w:t>
-      </w:r>
-    </w:p>
-    <w:p>
-      <w:pPr>
-        <w:rPr>
-          <w:rFonts w:hint="cs"/>
-          <w:rtl/>
-        </w:rPr>
-      </w:pPr>
-      <w:r>
-        <w:t>GetMyQuestions</w:t>
-      </w:r>
-      <w:r>
-        <w:t xml:space="preserve"> – </w:t>
-      </w:r>
-      <w:r>
-        <w:rPr>
-          <w:rFonts w:hint="cs"/>
-          <w:rtl/>
-        </w:rPr>
-        <w:t>הבא את כל השאלות שאני פרסמתי במערכת</w:t>
-      </w:r>
-    </w:p>
-    <w:p>
-      <w:pPr>
-        <w:rPr>
-          <w:rFonts w:hint="cs"/>
-          <w:rtl/>
-        </w:rPr>
-      </w:pPr>
-      <w:r>
-        <w:t>Get</w:t>
-      </w:r>
-      <w:r>
-        <w:t>DiscussionThread</w:t>
-      </w:r>
-      <w:r>
-        <w:t>ById</w:t>
-      </w:r>
-      <w:r>
-        <w:t xml:space="preserve"> – </w:t>
-      </w:r>
-      <w:r>
-        <w:rPr>
-          <w:rFonts w:hint="cs"/>
-          <w:rtl/>
-        </w:rPr>
-        <w:t>שלוף את השאלה ואת כל התשובות שלה</w:t>
-      </w:r>
-    </w:p>
-    <w:p>
-      <w:pPr>
-        <w:rPr>
-          <w:rFonts w:hint="cs"/>
-          <w:rtl/>
-        </w:rPr>
-      </w:pPr>
-      <w:r>
-        <w:t>GetNotification</w:t>
-      </w:r>
-      <w:r>
-        <w:rPr>
-          <w:rFonts w:hint="cs"/>
-          <w:rtl/>
-        </w:rPr>
-        <w:t xml:space="preserve"> </w:t>
-      </w:r>
-      <w:r>
-        <w:t xml:space="preserve">– </w:t>
-      </w:r>
-      <w:r>
-        <w:rPr>
-          <w:rFonts w:hint="cs"/>
-          <w:rtl/>
-        </w:rPr>
-        <w:t>החזר תשובה כאשר השתנה סטטוס פעילות שקשור למשתמש</w:t>
+        <w:t>SaveUser</w:t>
+      </w:r>
+      <w:r>
+        <w:t>s</w:t>
       </w:r>
       <w:bookmarkStart w:id="0" w:name="_GoBack"/>
       <w:bookmarkEnd w:id="0"/>
+      <w:r>
+        <w:t>Data</w:t>
+      </w:r>
+      <w:r>
+        <w:rPr>
+          <w:rFonts w:hint="cs"/>
+          <w:rtl/>
+        </w:rPr>
+        <w:t xml:space="preserve"> שמירת מידע על כל המשתמשים שרשומים במערכת - </w:t>
+      </w:r>
+    </w:p>
+    <w:p>
+      <w:pPr>
+        <w:rPr>
+          <w:rtl/>
+        </w:rPr>
+      </w:pPr>
+      <w:r>
+        <w:t>VoteUp</w:t>
+      </w:r>
+      <w:r>
+        <w:t>Post</w:t>
+      </w:r>
+      <w:r>
+        <w:rPr>
+          <w:rFonts w:hint="cs"/>
+          <w:rtl/>
+        </w:rPr>
+        <w:t xml:space="preserve"> </w:t>
+      </w:r>
+      <w:r>
+        <w:t xml:space="preserve">– </w:t>
+      </w:r>
+      <w:r>
+        <w:rPr>
+          <w:rFonts w:hint="cs"/>
+          <w:rtl/>
+        </w:rPr>
+        <w:t>העלאת הדירוג של שאלה\תשובה</w:t>
+      </w:r>
+    </w:p>
+    <w:p>
+      <w:r>
+        <w:t>VoteDown</w:t>
+      </w:r>
+      <w:r>
+        <w:t>Post –</w:t>
+      </w:r>
+      <w:r>
+        <w:rPr>
+          <w:rFonts w:hint="cs"/>
+          <w:rtl/>
+        </w:rPr>
+        <w:t xml:space="preserve"> הורדת הדירוג של שאלה\תשובה</w:t>
+      </w:r>
+    </w:p>
+    <w:p>
+      <w:pPr>
+        <w:rPr>
+          <w:rtl/>
+        </w:rPr>
+      </w:pPr>
+      <w:r>
+        <w:t>RecommendQuestion</w:t>
+      </w:r>
+      <w:r>
+        <w:rPr>
+          <w:rFonts w:hint="cs"/>
+          <w:rtl/>
+        </w:rPr>
+        <w:t xml:space="preserve"> </w:t>
+      </w:r>
+      <w:r>
+        <w:t>–</w:t>
+      </w:r>
+      <w:r>
+        <w:rPr>
+          <w:rFonts w:hint="cs"/>
+          <w:rtl/>
+        </w:rPr>
+        <w:t xml:space="preserve">סימון שאלה כמומלצת </w:t>
+      </w:r>
+    </w:p>
+    <w:p>
+      <w:r>
+        <w:t>FreeSearch</w:t>
+      </w:r>
+      <w:r>
+        <w:t xml:space="preserve"> – empty search parameter returns last questions posted</w:t>
+      </w:r>
+      <w:r>
+        <w:rPr>
+          <w:rFonts w:hint="cs"/>
+          <w:rtl/>
+        </w:rPr>
+        <w:t xml:space="preserve">חיפוש שאלות עם טקסט חופשי - </w:t>
+      </w:r>
+    </w:p>
+    <w:p>
+      <w:pPr>
+        <w:rPr>
+          <w:rtl/>
+        </w:rPr>
+      </w:pPr>
+      <w:r>
+        <w:t xml:space="preserve">TagsSearch – </w:t>
+      </w:r>
+      <w:r>
+        <w:rPr>
+          <w:rFonts w:hint="cs"/>
+          <w:rtl/>
+        </w:rPr>
+        <w:t>חיפוש לפי תגיות??</w:t>
+      </w:r>
+    </w:p>
+    <w:p>
+      <w:pPr>
+        <w:rPr>
+          <w:rtl/>
+        </w:rPr>
+      </w:pPr>
+      <w:r>
+        <w:t>GetMyQuestions</w:t>
+      </w:r>
+      <w:r>
+        <w:t xml:space="preserve"> – </w:t>
+      </w:r>
+      <w:r>
+        <w:rPr>
+          <w:rFonts w:hint="cs"/>
+          <w:rtl/>
+        </w:rPr>
+        <w:t>הבא את כל השאלות שאני פרסמתי במערכת</w:t>
+      </w:r>
+    </w:p>
+    <w:p>
+      <w:pPr>
+        <w:rPr>
+          <w:rtl/>
+        </w:rPr>
+      </w:pPr>
+      <w:r>
+        <w:t>Get</w:t>
+      </w:r>
+      <w:r>
+        <w:t>DiscussionThread</w:t>
+      </w:r>
+      <w:r>
+        <w:t>ById</w:t>
+      </w:r>
+      <w:r>
+        <w:t xml:space="preserve"> – </w:t>
+      </w:r>
+      <w:r>
+        <w:rPr>
+          <w:rFonts w:hint="cs"/>
+          <w:rtl/>
+        </w:rPr>
+        <w:t>שלוף את השאלה ואת כל התשובות שלה</w:t>
+      </w:r>
+    </w:p>
+    <w:p>
+      <w:pPr>
+        <w:rPr>
+          <w:rtl/>
+        </w:rPr>
+      </w:pPr>
+      <w:r>
+        <w:t>GetNotification</w:t>
+      </w:r>
+      <w:r>
+        <w:rPr>
+          <w:rFonts w:hint="cs"/>
+          <w:rtl/>
+        </w:rPr>
+        <w:t xml:space="preserve"> </w:t>
+      </w:r>
+      <w:r>
+        <w:t xml:space="preserve">– </w:t>
+      </w:r>
+      <w:r>
+        <w:rPr>
+          <w:rFonts w:hint="cs"/>
+          <w:rtl/>
+        </w:rPr>
+        <w:t>החזר תשובה כאשר השתנה סטטוס פעילות שקשור למשתמש</w:t>
+      </w:r>
     </w:p>
     <w:p/>
     <w:sectPr>

</xml_diff>

<commit_message>
Start adding validators to BL
Start adding validators to BL
</commit_message>
<xml_diff>
--- a/מסמך אפיון/מסמך עיצוב/מסמך עיצוב BL.docx
+++ b/מסמך אפיון/מסמך עיצוב/מסמך עיצוב BL.docx
@@ -4,134 +4,137 @@
   <w:body>
     <w:p>
       <w:r>
-        <w:t>Requests to BI layer:</w:t>
-      </w:r>
-    </w:p>
-    <w:p>
-      <w:pPr>
-        <w:rPr>
-          <w:rtl/>
-        </w:rPr>
-      </w:pPr>
-      <w:r>
-        <w:t>AddNewUser</w:t>
-      </w:r>
-      <w:r>
-        <w:t xml:space="preserve"> – </w:t>
-      </w:r>
-      <w:r>
-        <w:rPr>
-          <w:rFonts w:hint="cs"/>
-          <w:rtl/>
-        </w:rPr>
-        <w:t>הוספת משתמש חדש למערכת</w:t>
-      </w:r>
-    </w:p>
-    <w:p>
-      <w:pPr>
-        <w:rPr>
-          <w:rtl/>
-        </w:rPr>
-      </w:pPr>
-      <w:r>
-        <w:t>LogIn</w:t>
-      </w:r>
-      <w:r>
-        <w:rPr>
-          <w:rFonts w:hint="cs"/>
-          <w:rtl/>
-        </w:rPr>
-        <w:t xml:space="preserve">כניסה מזוהה למערכת - </w:t>
-      </w:r>
-    </w:p>
-    <w:p>
-      <w:r>
-        <w:t>AddQuestion</w:t>
-      </w:r>
-      <w:r>
-        <w:rPr>
-          <w:rFonts w:hint="cs"/>
-          <w:rtl/>
-        </w:rPr>
-        <w:t xml:space="preserve">הוספת שאלה חדשה למערכת - </w:t>
-      </w:r>
-    </w:p>
-    <w:p>
-      <w:r>
-        <w:t>DeleteQuestion</w:t>
-      </w:r>
-      <w:r>
-        <w:rPr>
-          <w:rFonts w:hint="cs"/>
-          <w:rtl/>
-        </w:rPr>
-        <w:t xml:space="preserve">מחיקת שאלה קיימת מהמערכת - </w:t>
-      </w:r>
-    </w:p>
-    <w:p>
-      <w:r>
-        <w:t>AddAnswer</w:t>
-      </w:r>
-      <w:r>
-        <w:rPr>
-          <w:rFonts w:hint="cs"/>
-          <w:rtl/>
-        </w:rPr>
-        <w:t xml:space="preserve">הוספת תשובה לשאלה במערכת - </w:t>
-      </w:r>
-    </w:p>
-    <w:p>
-      <w:r>
-        <w:t>DeleteAnswer</w:t>
-      </w:r>
-      <w:r>
-        <w:rPr>
-          <w:rFonts w:hint="cs"/>
-          <w:rtl/>
-        </w:rPr>
-        <w:t xml:space="preserve"> מחיקת תשובה מהמערכת - </w:t>
-      </w:r>
-    </w:p>
-    <w:p>
-      <w:pPr>
-        <w:rPr>
-          <w:rtl/>
-        </w:rPr>
-      </w:pPr>
-      <w:r>
-        <w:t>GetUser</w:t>
-      </w:r>
-      <w:r>
-        <w:t>s</w:t>
-      </w:r>
-      <w:r>
-        <w:t>Data</w:t>
-      </w:r>
-      <w:r>
-        <w:t xml:space="preserve"> – </w:t>
-      </w:r>
-      <w:r>
-        <w:rPr>
-          <w:rFonts w:hint="cs"/>
-          <w:rtl/>
-        </w:rPr>
-        <w:t>קבלת מידע על כל המשתמשים שרשומים במערכת</w:t>
-      </w:r>
-    </w:p>
-    <w:p>
-      <w:pPr>
-        <w:rPr>
-          <w:rtl/>
-        </w:rPr>
-      </w:pPr>
-      <w:r>
-        <w:t>SaveUser</w:t>
-      </w:r>
-      <w:r>
-        <w:t>s</w:t>
+        <w:t>Requests to BL</w:t>
       </w:r>
       <w:bookmarkStart w:id="0" w:name="_GoBack"/>
       <w:bookmarkEnd w:id="0"/>
+      <w:r>
+        <w:t xml:space="preserve"> layer:</w:t>
+      </w:r>
+    </w:p>
+    <w:p>
+      <w:pPr>
+        <w:rPr>
+          <w:rtl/>
+        </w:rPr>
+      </w:pPr>
+      <w:r>
+        <w:t>AddNewUser</w:t>
+      </w:r>
+      <w:r>
+        <w:t xml:space="preserve"> – </w:t>
+      </w:r>
+      <w:r>
+        <w:rPr>
+          <w:rFonts w:hint="cs"/>
+          <w:rtl/>
+        </w:rPr>
+        <w:t>הוספת משתמש חדש למערכת</w:t>
+      </w:r>
+    </w:p>
+    <w:p>
+      <w:pPr>
+        <w:rPr>
+          <w:rtl/>
+        </w:rPr>
+      </w:pPr>
+      <w:r>
+        <w:t>LogIn</w:t>
+      </w:r>
+      <w:r>
+        <w:rPr>
+          <w:rFonts w:hint="cs"/>
+          <w:rtl/>
+        </w:rPr>
+        <w:t xml:space="preserve">כניסה מזוהה למערכת - </w:t>
+      </w:r>
+    </w:p>
+    <w:p>
+      <w:r>
+        <w:t>AddQuestion</w:t>
+      </w:r>
+      <w:r>
+        <w:rPr>
+          <w:rFonts w:hint="cs"/>
+          <w:rtl/>
+        </w:rPr>
+        <w:t xml:space="preserve">הוספת שאלה חדשה למערכת - </w:t>
+      </w:r>
+    </w:p>
+    <w:p>
+      <w:r>
+        <w:t>DeleteQuestion</w:t>
+      </w:r>
+      <w:r>
+        <w:rPr>
+          <w:rFonts w:hint="cs"/>
+          <w:rtl/>
+        </w:rPr>
+        <w:t xml:space="preserve">מחיקת שאלה קיימת מהמערכת - </w:t>
+      </w:r>
+    </w:p>
+    <w:p>
+      <w:r>
+        <w:t>AddAnswer</w:t>
+      </w:r>
+      <w:r>
+        <w:rPr>
+          <w:rFonts w:hint="cs"/>
+          <w:rtl/>
+        </w:rPr>
+        <w:t xml:space="preserve">הוספת תשובה לשאלה במערכת - </w:t>
+      </w:r>
+    </w:p>
+    <w:p>
+      <w:r>
+        <w:t>DeleteAnswer</w:t>
+      </w:r>
+      <w:r>
+        <w:rPr>
+          <w:rFonts w:hint="cs"/>
+          <w:rtl/>
+        </w:rPr>
+        <w:t xml:space="preserve"> מחיקת תשובה מהמערכת - </w:t>
+      </w:r>
+    </w:p>
+    <w:p>
+      <w:pPr>
+        <w:rPr>
+          <w:rtl/>
+        </w:rPr>
+      </w:pPr>
+      <w:r>
+        <w:t>GetUser</w:t>
+      </w:r>
+      <w:r>
+        <w:t>s</w:t>
+      </w:r>
+      <w:r>
+        <w:t>Data</w:t>
+      </w:r>
+      <w:r>
+        <w:t xml:space="preserve"> – </w:t>
+      </w:r>
+      <w:r>
+        <w:rPr>
+          <w:rFonts w:hint="cs"/>
+          <w:rtl/>
+        </w:rPr>
+        <w:t>קבלת מידע על כל המשתמשים שרשומים במערכת</w:t>
+      </w:r>
+    </w:p>
+    <w:p>
+      <w:pPr>
+        <w:rPr>
+          <w:rtl/>
+        </w:rPr>
+      </w:pPr>
+      <w:r>
+        <w:t>SaveUser</w:t>
+      </w:r>
+      <w:r>
+        <w:t>s</w:t>
+      </w:r>
       <w:r>
         <w:t>Data</w:t>
       </w:r>

</xml_diff>